<commit_message>
adatmodell es egy kis help a tablakhoz
</commit_message>
<xml_diff>
--- a/projekt.docx
+++ b/projekt.docx
@@ -570,10 +570,9 @@
           <w:rFonts w:ascii="Times New Roman" w:hAnsi="Times New Roman" w:cs="Times New Roman"/>
           <w:b/>
           <w:bCs/>
-          <w:color w:val="auto"/>
-          <w:sz w:val="24"/>
-          <w:szCs w:val="24"/>
-          <w:u w:val="single"/>
+          <w:color w:val="FF0000"/>
+          <w:sz w:val="24"/>
+          <w:szCs w:val="24"/>
         </w:rPr>
       </w:pPr>
       <w:r>
@@ -587,6 +586,57 @@
           <w:u w:val="single"/>
         </w:rPr>
         <w:t>Adatmodell:</w:t>
+      </w:r>
+      <w:r>
+        <w:rPr>
+          <w:rFonts w:ascii="Times New Roman" w:hAnsi="Times New Roman" w:cs="Times New Roman"/>
+          <w:b/>
+          <w:bCs/>
+          <w:color w:val="auto"/>
+          <w:sz w:val="24"/>
+          <w:szCs w:val="24"/>
+          <w:u w:val="single"/>
+        </w:rPr>
+        <w:t xml:space="preserve"> </w:t>
+      </w:r>
+    </w:p>
+    <w:p>
+      <w:r>
+        <w:drawing>
+          <wp:inline distT="0" distB="0" distL="0" distR="0" wp14:anchorId="4619C142" wp14:editId="6621A6D3">
+            <wp:extent cx="5760720" cy="3232150"/>
+            <wp:effectExtent l="0" t="0" r="0" b="6350"/>
+            <wp:docPr id="1" name="Kép 1"/>
+            <wp:cNvGraphicFramePr>
+              <a:graphicFrameLocks xmlns:a="http://schemas.openxmlformats.org/drawingml/2006/main" noChangeAspect="1"/>
+            </wp:cNvGraphicFramePr>
+            <a:graphic xmlns:a="http://schemas.openxmlformats.org/drawingml/2006/main">
+              <a:graphicData uri="http://schemas.openxmlformats.org/drawingml/2006/picture">
+                <pic:pic xmlns:pic="http://schemas.openxmlformats.org/drawingml/2006/picture">
+                  <pic:nvPicPr>
+                    <pic:cNvPr id="1" name=""/>
+                    <pic:cNvPicPr/>
+                  </pic:nvPicPr>
+                  <pic:blipFill>
+                    <a:blip r:embed="rId7"/>
+                    <a:stretch>
+                      <a:fillRect/>
+                    </a:stretch>
+                  </pic:blipFill>
+                  <pic:spPr>
+                    <a:xfrm>
+                      <a:off x="0" y="0"/>
+                      <a:ext cx="5760720" cy="3232150"/>
+                    </a:xfrm>
+                    <a:prstGeom prst="rect">
+                      <a:avLst/>
+                    </a:prstGeom>
+                  </pic:spPr>
+                </pic:pic>
+              </a:graphicData>
+            </a:graphic>
+          </wp:inline>
+        </w:drawing>
       </w:r>
     </w:p>
     <w:p>
@@ -973,6 +1023,7 @@
                 <w:sz w:val="24"/>
                 <w:szCs w:val="24"/>
               </w:rPr>
+              <w:lastRenderedPageBreak/>
               <w:t>GOAL tábla</w:t>
             </w:r>
           </w:p>
@@ -1091,17 +1142,7 @@
                 <w:sz w:val="24"/>
                 <w:szCs w:val="24"/>
               </w:rPr>
-              <w:t xml:space="preserve"> [int] </w:t>
-            </w:r>
-            <w:r>
-              <w:rPr>
-                <w:rFonts w:ascii="Times New Roman" w:hAnsi="Times New Roman" w:cs="Times New Roman"/>
-                <w:b/>
-                <w:bCs/>
-                <w:sz w:val="24"/>
-                <w:szCs w:val="24"/>
-              </w:rPr>
-              <w:t>NOT NULL</w:t>
+              <w:t xml:space="preserve"> [int] NOT NULL</w:t>
             </w:r>
           </w:p>
         </w:tc>
@@ -1141,17 +1182,7 @@
                 <w:sz w:val="24"/>
                 <w:szCs w:val="24"/>
               </w:rPr>
-              <w:t xml:space="preserve"> [int] </w:t>
-            </w:r>
-            <w:r>
-              <w:rPr>
-                <w:rFonts w:ascii="Times New Roman" w:hAnsi="Times New Roman" w:cs="Times New Roman"/>
-                <w:b/>
-                <w:bCs/>
-                <w:sz w:val="24"/>
-                <w:szCs w:val="24"/>
-              </w:rPr>
-              <w:t>NOT NULL</w:t>
+              <w:t xml:space="preserve"> [int] NOT NULL</w:t>
             </w:r>
           </w:p>
         </w:tc>
@@ -1190,17 +1221,7 @@
                 <w:sz w:val="24"/>
                 <w:szCs w:val="24"/>
               </w:rPr>
-              <w:t xml:space="preserve"> [int] </w:t>
-            </w:r>
-            <w:r>
-              <w:rPr>
-                <w:rFonts w:ascii="Times New Roman" w:hAnsi="Times New Roman" w:cs="Times New Roman"/>
-                <w:b/>
-                <w:bCs/>
-                <w:sz w:val="24"/>
-                <w:szCs w:val="24"/>
-              </w:rPr>
-              <w:t>NOT NULL</w:t>
+              <w:t xml:space="preserve"> [int] NOT NULL</w:t>
             </w:r>
           </w:p>
         </w:tc>
@@ -1316,17 +1337,7 @@
                 <w:sz w:val="24"/>
                 <w:szCs w:val="24"/>
               </w:rPr>
-              <w:t xml:space="preserve"> [int] </w:t>
-            </w:r>
-            <w:r>
-              <w:rPr>
-                <w:rFonts w:ascii="Times New Roman" w:hAnsi="Times New Roman" w:cs="Times New Roman"/>
-                <w:b/>
-                <w:bCs/>
-                <w:sz w:val="24"/>
-                <w:szCs w:val="24"/>
-              </w:rPr>
-              <w:t>NOT NULL</w:t>
+              <w:t xml:space="preserve"> [int] NOT NULL</w:t>
             </w:r>
           </w:p>
         </w:tc>
@@ -1356,7 +1367,6 @@
                 <w:sz w:val="24"/>
                 <w:szCs w:val="24"/>
               </w:rPr>
-              <w:lastRenderedPageBreak/>
               <w:t>MANAGER_NAME [nvarchar(50)] NOT NULL</w:t>
             </w:r>
           </w:p>
@@ -1552,17 +1562,7 @@
                 <w:sz w:val="24"/>
                 <w:szCs w:val="24"/>
               </w:rPr>
-              <w:t xml:space="preserve"> [date] </w:t>
-            </w:r>
-            <w:r>
-              <w:rPr>
-                <w:rFonts w:ascii="Times New Roman" w:hAnsi="Times New Roman" w:cs="Times New Roman"/>
-                <w:b/>
-                <w:bCs/>
-                <w:sz w:val="24"/>
-                <w:szCs w:val="24"/>
-              </w:rPr>
-              <w:t>NOT NULL</w:t>
+              <w:t xml:space="preserve"> [date] NOT NULL</w:t>
             </w:r>
           </w:p>
         </w:tc>
@@ -1601,17 +1601,7 @@
                 <w:sz w:val="24"/>
                 <w:szCs w:val="24"/>
               </w:rPr>
-              <w:t xml:space="preserve"> [int] </w:t>
-            </w:r>
-            <w:r>
-              <w:rPr>
-                <w:rFonts w:ascii="Times New Roman" w:hAnsi="Times New Roman" w:cs="Times New Roman"/>
-                <w:b/>
-                <w:bCs/>
-                <w:sz w:val="24"/>
-                <w:szCs w:val="24"/>
-              </w:rPr>
-              <w:t>NOT NULL</w:t>
+              <w:t xml:space="preserve"> [int] NOT NULL</w:t>
             </w:r>
           </w:p>
         </w:tc>
@@ -1651,17 +1641,7 @@
                 <w:sz w:val="24"/>
                 <w:szCs w:val="24"/>
               </w:rPr>
-              <w:t xml:space="preserve"> [int] </w:t>
-            </w:r>
-            <w:r>
-              <w:rPr>
-                <w:rFonts w:ascii="Times New Roman" w:hAnsi="Times New Roman" w:cs="Times New Roman"/>
-                <w:b/>
-                <w:bCs/>
-                <w:sz w:val="24"/>
-                <w:szCs w:val="24"/>
-              </w:rPr>
-              <w:t>NOT NULL</w:t>
+              <w:t xml:space="preserve"> [int] NOT NULL</w:t>
             </w:r>
           </w:p>
         </w:tc>
@@ -1982,6 +1962,7 @@
                 <w:sz w:val="24"/>
                 <w:szCs w:val="24"/>
               </w:rPr>
+              <w:lastRenderedPageBreak/>
               <w:t>PLAYER_ID</w:t>
             </w:r>
             <w:r>
@@ -2071,17 +2052,7 @@
                 <w:sz w:val="24"/>
                 <w:szCs w:val="24"/>
               </w:rPr>
-              <w:t xml:space="preserve"> [int] </w:t>
-            </w:r>
-            <w:r>
-              <w:rPr>
-                <w:rFonts w:ascii="Times New Roman" w:hAnsi="Times New Roman" w:cs="Times New Roman"/>
-                <w:b/>
-                <w:bCs/>
-                <w:sz w:val="24"/>
-                <w:szCs w:val="24"/>
-              </w:rPr>
-              <w:t>NOT NULL</w:t>
+              <w:t xml:space="preserve"> [int] NOT NULL</w:t>
             </w:r>
           </w:p>
         </w:tc>
@@ -2121,17 +2092,7 @@
                 <w:sz w:val="24"/>
                 <w:szCs w:val="24"/>
               </w:rPr>
-              <w:t xml:space="preserve"> [int] </w:t>
-            </w:r>
-            <w:r>
-              <w:rPr>
-                <w:rFonts w:ascii="Times New Roman" w:hAnsi="Times New Roman" w:cs="Times New Roman"/>
-                <w:b/>
-                <w:bCs/>
-                <w:sz w:val="24"/>
-                <w:szCs w:val="24"/>
-              </w:rPr>
-              <w:t>NOT NULL</w:t>
+              <w:t xml:space="preserve"> [int] NOT NULL</w:t>
             </w:r>
           </w:p>
         </w:tc>
@@ -2436,17 +2397,7 @@
                 <w:sz w:val="24"/>
                 <w:szCs w:val="24"/>
               </w:rPr>
-              <w:t xml:space="preserve"> [int] </w:t>
-            </w:r>
-            <w:r>
-              <w:rPr>
-                <w:rFonts w:ascii="Times New Roman" w:hAnsi="Times New Roman" w:cs="Times New Roman"/>
-                <w:b/>
-                <w:bCs/>
-                <w:sz w:val="24"/>
-                <w:szCs w:val="24"/>
-              </w:rPr>
-              <w:t>NOT NULL</w:t>
+              <w:t xml:space="preserve"> [int] NOT NULL</w:t>
             </w:r>
           </w:p>
         </w:tc>
@@ -2485,17 +2436,7 @@
                 <w:sz w:val="24"/>
                 <w:szCs w:val="24"/>
               </w:rPr>
-              <w:t xml:space="preserve"> </w:t>
-            </w:r>
-            <w:r>
-              <w:rPr>
-                <w:rFonts w:ascii="Times New Roman" w:hAnsi="Times New Roman" w:cs="Times New Roman"/>
-                <w:b/>
-                <w:bCs/>
-                <w:sz w:val="24"/>
-                <w:szCs w:val="24"/>
-              </w:rPr>
-              <w:t>[int] NOT NULL</w:t>
+              <w:t xml:space="preserve"> [int] NOT NULL</w:t>
             </w:r>
           </w:p>
         </w:tc>
@@ -2574,17 +2515,7 @@
                 <w:sz w:val="24"/>
                 <w:szCs w:val="24"/>
               </w:rPr>
-              <w:t xml:space="preserve"> </w:t>
-            </w:r>
-            <w:r>
-              <w:rPr>
-                <w:rFonts w:ascii="Times New Roman" w:hAnsi="Times New Roman" w:cs="Times New Roman"/>
-                <w:b/>
-                <w:bCs/>
-                <w:sz w:val="24"/>
-                <w:szCs w:val="24"/>
-              </w:rPr>
-              <w:t>[date] NULL</w:t>
+              <w:t xml:space="preserve"> [date] NULL</w:t>
             </w:r>
           </w:p>
         </w:tc>
@@ -2615,6 +2546,7 @@
           <w:u w:val="single"/>
         </w:rPr>
       </w:pPr>
+      <w:bookmarkStart w:id="0" w:name="_Hlk84540093"/>
       <w:r>
         <w:rPr>
           <w:rFonts w:ascii="Times New Roman" w:hAnsi="Times New Roman" w:cs="Times New Roman"/>
@@ -2627,6 +2559,7 @@
         <w:t>Elsődleges kulcsok:</w:t>
       </w:r>
     </w:p>
+    <w:bookmarkEnd w:id="0"/>
     <w:p>
       <w:pPr>
         <w:pStyle w:val="Listaszerbekezds"/>
@@ -2686,23 +2619,7 @@
           <w:sz w:val="24"/>
           <w:szCs w:val="24"/>
         </w:rPr>
-        <w:t xml:space="preserve"> </w:t>
-      </w:r>
-      <w:r>
-        <w:rPr>
-          <w:rFonts w:ascii="Times New Roman" w:hAnsi="Times New Roman" w:cs="Times New Roman"/>
-          <w:sz w:val="24"/>
-          <w:szCs w:val="24"/>
-        </w:rPr>
-        <w:t>tábla</w:t>
-      </w:r>
-      <w:r>
-        <w:rPr>
-          <w:rFonts w:ascii="Times New Roman" w:hAnsi="Times New Roman" w:cs="Times New Roman"/>
-          <w:sz w:val="24"/>
-          <w:szCs w:val="24"/>
-        </w:rPr>
-        <w:t>: MANAGER_ID</w:t>
+        <w:t xml:space="preserve"> tábla: MANAGER_ID</w:t>
       </w:r>
     </w:p>
     <w:p>
@@ -2733,23 +2650,7 @@
           <w:sz w:val="24"/>
           <w:szCs w:val="24"/>
         </w:rPr>
-        <w:t xml:space="preserve"> </w:t>
-      </w:r>
-      <w:r>
-        <w:rPr>
-          <w:rFonts w:ascii="Times New Roman" w:hAnsi="Times New Roman" w:cs="Times New Roman"/>
-          <w:sz w:val="24"/>
-          <w:szCs w:val="24"/>
-        </w:rPr>
-        <w:t>tábla</w:t>
-      </w:r>
-      <w:r>
-        <w:rPr>
-          <w:rFonts w:ascii="Times New Roman" w:hAnsi="Times New Roman" w:cs="Times New Roman"/>
-          <w:sz w:val="24"/>
-          <w:szCs w:val="24"/>
-        </w:rPr>
-        <w:t>: MATCH_ID</w:t>
+        <w:t xml:space="preserve"> tábla: MATCH_ID</w:t>
       </w:r>
     </w:p>
     <w:p>
@@ -2780,23 +2681,7 @@
           <w:sz w:val="24"/>
           <w:szCs w:val="24"/>
         </w:rPr>
-        <w:t xml:space="preserve"> </w:t>
-      </w:r>
-      <w:r>
-        <w:rPr>
-          <w:rFonts w:ascii="Times New Roman" w:hAnsi="Times New Roman" w:cs="Times New Roman"/>
-          <w:sz w:val="24"/>
-          <w:szCs w:val="24"/>
-        </w:rPr>
-        <w:t>tábla</w:t>
-      </w:r>
-      <w:r>
-        <w:rPr>
-          <w:rFonts w:ascii="Times New Roman" w:hAnsi="Times New Roman" w:cs="Times New Roman"/>
-          <w:sz w:val="24"/>
-          <w:szCs w:val="24"/>
-        </w:rPr>
-        <w:t>: NATION_ID</w:t>
+        <w:t xml:space="preserve"> tábla: NATION_ID</w:t>
       </w:r>
     </w:p>
     <w:p>
@@ -2827,23 +2712,7 @@
           <w:sz w:val="24"/>
           <w:szCs w:val="24"/>
         </w:rPr>
-        <w:t xml:space="preserve"> </w:t>
-      </w:r>
-      <w:r>
-        <w:rPr>
-          <w:rFonts w:ascii="Times New Roman" w:hAnsi="Times New Roman" w:cs="Times New Roman"/>
-          <w:sz w:val="24"/>
-          <w:szCs w:val="24"/>
-        </w:rPr>
-        <w:t>tábla</w:t>
-      </w:r>
-      <w:r>
-        <w:rPr>
-          <w:rFonts w:ascii="Times New Roman" w:hAnsi="Times New Roman" w:cs="Times New Roman"/>
-          <w:sz w:val="24"/>
-          <w:szCs w:val="24"/>
-        </w:rPr>
-        <w:t>: PLAYER_ID</w:t>
+        <w:t xml:space="preserve"> tábla: PLAYER_ID</w:t>
       </w:r>
     </w:p>
     <w:p>
@@ -2874,23 +2743,7 @@
           <w:sz w:val="24"/>
           <w:szCs w:val="24"/>
         </w:rPr>
-        <w:t xml:space="preserve"> </w:t>
-      </w:r>
-      <w:r>
-        <w:rPr>
-          <w:rFonts w:ascii="Times New Roman" w:hAnsi="Times New Roman" w:cs="Times New Roman"/>
-          <w:sz w:val="24"/>
-          <w:szCs w:val="24"/>
-        </w:rPr>
-        <w:t>tábla</w:t>
-      </w:r>
-      <w:r>
-        <w:rPr>
-          <w:rFonts w:ascii="Times New Roman" w:hAnsi="Times New Roman" w:cs="Times New Roman"/>
-          <w:sz w:val="24"/>
-          <w:szCs w:val="24"/>
-        </w:rPr>
-        <w:t>: TEAM_ID</w:t>
+        <w:t xml:space="preserve"> tábla: TEAM_ID</w:t>
       </w:r>
     </w:p>
     <w:p>
@@ -2937,23 +2790,7 @@
           <w:sz w:val="24"/>
           <w:szCs w:val="24"/>
         </w:rPr>
-        <w:t xml:space="preserve"> </w:t>
-      </w:r>
-      <w:r>
-        <w:rPr>
-          <w:rFonts w:ascii="Times New Roman" w:hAnsi="Times New Roman" w:cs="Times New Roman"/>
-          <w:sz w:val="24"/>
-          <w:szCs w:val="24"/>
-        </w:rPr>
-        <w:t>tábla</w:t>
-      </w:r>
-      <w:r>
-        <w:rPr>
-          <w:rFonts w:ascii="Times New Roman" w:hAnsi="Times New Roman" w:cs="Times New Roman"/>
-          <w:sz w:val="24"/>
-          <w:szCs w:val="24"/>
-        </w:rPr>
-        <w:t>: TEAM_MANAGER_ID</w:t>
+        <w:t xml:space="preserve"> tábla: TEAM_MANAGER_ID</w:t>
       </w:r>
     </w:p>
     <w:p>
@@ -2984,27 +2821,235 @@
           <w:sz w:val="24"/>
           <w:szCs w:val="24"/>
         </w:rPr>
-        <w:t xml:space="preserve"> </w:t>
-      </w:r>
-      <w:r>
-        <w:rPr>
-          <w:rFonts w:ascii="Times New Roman" w:hAnsi="Times New Roman" w:cs="Times New Roman"/>
-          <w:sz w:val="24"/>
-          <w:szCs w:val="24"/>
-        </w:rPr>
-        <w:t>tábla</w:t>
-      </w:r>
-      <w:r>
-        <w:rPr>
-          <w:rFonts w:ascii="Times New Roman" w:hAnsi="Times New Roman" w:cs="Times New Roman"/>
-          <w:sz w:val="24"/>
-          <w:szCs w:val="24"/>
+        <w:t xml:space="preserve"> tábla:</w:t>
+      </w:r>
+      <w:r>
+        <w:rPr>
+          <w:rFonts w:ascii="Times New Roman" w:hAnsi="Times New Roman" w:cs="Times New Roman"/>
+          <w:sz w:val="24"/>
+          <w:szCs w:val="24"/>
+        </w:rPr>
+        <w:t xml:space="preserve"> TROPHY_</w:t>
+      </w:r>
+      <w:r>
+        <w:rPr>
+          <w:rFonts w:ascii="Times New Roman" w:hAnsi="Times New Roman" w:cs="Times New Roman"/>
+          <w:sz w:val="24"/>
+          <w:szCs w:val="24"/>
+        </w:rPr>
+        <w:t>ID</w:t>
+      </w:r>
+    </w:p>
+    <w:p>
+      <w:pPr>
+        <w:spacing w:before="240"/>
+        <w:rPr>
+          <w:rFonts w:ascii="Times New Roman" w:hAnsi="Times New Roman" w:cs="Times New Roman"/>
+          <w:b/>
+          <w:bCs/>
+          <w:sz w:val="24"/>
+          <w:szCs w:val="24"/>
+          <w:u w:val="single"/>
+        </w:rPr>
+      </w:pPr>
+      <w:r>
+        <w:rPr>
+          <w:rFonts w:ascii="Times New Roman" w:hAnsi="Times New Roman" w:cs="Times New Roman"/>
+          <w:b/>
+          <w:bCs/>
+          <w:sz w:val="24"/>
+          <w:szCs w:val="24"/>
+          <w:u w:val="single"/>
+        </w:rPr>
+        <w:t>Megszorítások</w:t>
+      </w:r>
+      <w:r>
+        <w:rPr>
+          <w:rFonts w:ascii="Times New Roman" w:hAnsi="Times New Roman" w:cs="Times New Roman"/>
+          <w:b/>
+          <w:bCs/>
+          <w:sz w:val="24"/>
+          <w:szCs w:val="24"/>
+          <w:u w:val="single"/>
         </w:rPr>
         <w:t>:</w:t>
       </w:r>
     </w:p>
+    <w:p>
+      <w:pPr>
+        <w:pStyle w:val="Listaszerbekezds"/>
+        <w:numPr>
+          <w:ilvl w:val="0"/>
+          <w:numId w:val="3"/>
+        </w:numPr>
+        <w:spacing w:before="240"/>
+        <w:rPr>
+          <w:rFonts w:ascii="Times New Roman" w:hAnsi="Times New Roman" w:cs="Times New Roman"/>
+          <w:sz w:val="24"/>
+          <w:szCs w:val="24"/>
+        </w:rPr>
+      </w:pPr>
+      <w:r>
+        <w:rPr>
+          <w:rFonts w:ascii="Times New Roman" w:hAnsi="Times New Roman" w:cs="Times New Roman"/>
+          <w:sz w:val="24"/>
+          <w:szCs w:val="24"/>
+        </w:rPr>
+        <w:t>Másodlagos kulcsok létrehozása:</w:t>
+      </w:r>
+    </w:p>
+    <w:p>
+      <w:pPr>
+        <w:pStyle w:val="Listaszerbekezds"/>
+        <w:numPr>
+          <w:ilvl w:val="1"/>
+          <w:numId w:val="3"/>
+        </w:numPr>
+        <w:spacing w:before="240"/>
+        <w:rPr>
+          <w:rFonts w:ascii="Times New Roman" w:hAnsi="Times New Roman" w:cs="Times New Roman"/>
+          <w:sz w:val="24"/>
+          <w:szCs w:val="24"/>
+        </w:rPr>
+      </w:pPr>
+      <w:r>
+        <w:rPr>
+          <w:rFonts w:ascii="Times New Roman" w:hAnsi="Times New Roman" w:cs="Times New Roman"/>
+          <w:sz w:val="24"/>
+          <w:szCs w:val="24"/>
+        </w:rPr>
+        <w:lastRenderedPageBreak/>
+        <w:t>GOAL tábla: MATCH_ID</w:t>
+      </w:r>
+      <w:r>
+        <w:rPr>
+          <w:rFonts w:ascii="Times New Roman" w:hAnsi="Times New Roman" w:cs="Times New Roman"/>
+          <w:sz w:val="24"/>
+          <w:szCs w:val="24"/>
+        </w:rPr>
+        <w:t>, PLAYER_ID</w:t>
+      </w:r>
+    </w:p>
+    <w:p>
+      <w:pPr>
+        <w:pStyle w:val="Listaszerbekezds"/>
+        <w:numPr>
+          <w:ilvl w:val="1"/>
+          <w:numId w:val="3"/>
+        </w:numPr>
+        <w:spacing w:before="240"/>
+        <w:rPr>
+          <w:rFonts w:ascii="Times New Roman" w:hAnsi="Times New Roman" w:cs="Times New Roman"/>
+          <w:sz w:val="24"/>
+          <w:szCs w:val="24"/>
+        </w:rPr>
+      </w:pPr>
+      <w:r>
+        <w:rPr>
+          <w:rFonts w:ascii="Times New Roman" w:hAnsi="Times New Roman" w:cs="Times New Roman"/>
+          <w:sz w:val="24"/>
+          <w:szCs w:val="24"/>
+        </w:rPr>
+        <w:t>MANAGER tábla: NATION_ID</w:t>
+      </w:r>
+    </w:p>
+    <w:p>
+      <w:pPr>
+        <w:pStyle w:val="Listaszerbekezds"/>
+        <w:numPr>
+          <w:ilvl w:val="1"/>
+          <w:numId w:val="3"/>
+        </w:numPr>
+        <w:spacing w:before="240"/>
+        <w:rPr>
+          <w:rFonts w:ascii="Times New Roman" w:hAnsi="Times New Roman" w:cs="Times New Roman"/>
+          <w:sz w:val="24"/>
+          <w:szCs w:val="24"/>
+        </w:rPr>
+      </w:pPr>
+      <w:r>
+        <w:rPr>
+          <w:rFonts w:ascii="Times New Roman" w:hAnsi="Times New Roman" w:cs="Times New Roman"/>
+          <w:sz w:val="24"/>
+          <w:szCs w:val="24"/>
+        </w:rPr>
+        <w:t>PLAYER tábla: NATION_ID, TEAM_ID</w:t>
+      </w:r>
+    </w:p>
+    <w:p>
+      <w:pPr>
+        <w:pStyle w:val="Listaszerbekezds"/>
+        <w:numPr>
+          <w:ilvl w:val="1"/>
+          <w:numId w:val="3"/>
+        </w:numPr>
+        <w:spacing w:before="240"/>
+        <w:rPr>
+          <w:rFonts w:ascii="Times New Roman" w:hAnsi="Times New Roman" w:cs="Times New Roman"/>
+          <w:sz w:val="24"/>
+          <w:szCs w:val="24"/>
+        </w:rPr>
+      </w:pPr>
+      <w:r>
+        <w:rPr>
+          <w:rFonts w:ascii="Times New Roman" w:hAnsi="Times New Roman" w:cs="Times New Roman"/>
+          <w:sz w:val="24"/>
+          <w:szCs w:val="24"/>
+        </w:rPr>
+        <w:t>TEAM_MANAGER tábla:</w:t>
+      </w:r>
+      <w:r>
+        <w:rPr>
+          <w:rFonts w:ascii="Times New Roman" w:hAnsi="Times New Roman" w:cs="Times New Roman"/>
+          <w:sz w:val="24"/>
+          <w:szCs w:val="24"/>
+        </w:rPr>
+        <w:t xml:space="preserve"> TEAM_ID, MANAGER_ID</w:t>
+      </w:r>
+    </w:p>
+    <w:p>
+      <w:pPr>
+        <w:pStyle w:val="Listaszerbekezds"/>
+        <w:numPr>
+          <w:ilvl w:val="1"/>
+          <w:numId w:val="3"/>
+        </w:numPr>
+        <w:spacing w:before="240"/>
+        <w:rPr>
+          <w:rFonts w:ascii="Times New Roman" w:hAnsi="Times New Roman" w:cs="Times New Roman"/>
+          <w:sz w:val="24"/>
+          <w:szCs w:val="24"/>
+        </w:rPr>
+      </w:pPr>
+      <w:r>
+        <w:rPr>
+          <w:rFonts w:ascii="Times New Roman" w:hAnsi="Times New Roman" w:cs="Times New Roman"/>
+          <w:sz w:val="24"/>
+          <w:szCs w:val="24"/>
+        </w:rPr>
+        <w:t xml:space="preserve">TROPHY tábla: </w:t>
+      </w:r>
+      <w:r>
+        <w:rPr>
+          <w:rFonts w:ascii="Times New Roman" w:hAnsi="Times New Roman" w:cs="Times New Roman"/>
+          <w:sz w:val="24"/>
+          <w:szCs w:val="24"/>
+        </w:rPr>
+        <w:t>PLAYER_ID, TEAM_ID</w:t>
+      </w:r>
+    </w:p>
+    <w:p>
+      <w:pPr>
+        <w:spacing w:before="240"/>
+        <w:rPr>
+          <w:rFonts w:ascii="Times New Roman" w:hAnsi="Times New Roman" w:cs="Times New Roman"/>
+          <w:sz w:val="24"/>
+          <w:szCs w:val="24"/>
+        </w:rPr>
+      </w:pPr>
+    </w:p>
     <w:sectPr>
-      <w:headerReference w:type="default" r:id="rId7"/>
+      <w:headerReference w:type="default" r:id="rId8"/>
       <w:pgSz w:w="11906" w:h="16838"/>
       <w:pgMar w:top="1417" w:right="1417" w:bottom="1417" w:left="1417" w:header="708" w:footer="708" w:gutter="0"/>
       <w:cols w:space="708"/>
@@ -3108,7 +3153,7 @@
         <w:rFonts w:ascii="Symbol" w:hAnsi="Symbol" w:hint="default"/>
       </w:rPr>
     </w:lvl>
-    <w:lvl w:ilvl="1" w:tplc="040E0003" w:tentative="1">
+    <w:lvl w:ilvl="1" w:tplc="040E0003">
       <w:start w:val="1"/>
       <w:numFmt w:val="bullet"/>
       <w:lvlText w:val="o"/>

</xml_diff>